<commit_message>
Finished bichoice and monochoice basic models (no RT).
</commit_message>
<xml_diff>
--- a/IPD_ROIs_running_list.docx
+++ b/IPD_ROIs_running_list.docx
@@ -9,16 +9,760 @@
     </w:p>
     <w:p>
       <w:r>
-        <w:t xml:space="preserve">From literature and from current-study contrasts. </w:t>
-      </w:r>
-    </w:p>
-    <w:p>
-      <w:r>
         <w:t>::::::::::::::::::::::::::::::::::::::::::::::::::::::::::::::::::::::::::::::::::::::::::::::::::::::::::::::::::::::::::::::::::::::</w:t>
       </w:r>
     </w:p>
     <w:p>
       <w:pPr>
+        <w:rPr>
+          <w:b/>
+        </w:rPr>
+      </w:pPr>
+      <w:r>
+        <w:rPr>
+          <w:b/>
+        </w:rPr>
+        <w:t xml:space="preserve">from current-study </w:t>
+      </w:r>
+      <w:r>
+        <w:rPr>
+          <w:b/>
+        </w:rPr>
+        <w:t xml:space="preserve">Choice </w:t>
+      </w:r>
+      <w:r>
+        <w:rPr>
+          <w:b/>
+        </w:rPr>
+        <w:t>contrasts</w:t>
+      </w:r>
+      <w:r>
+        <w:rPr>
+          <w:b/>
+        </w:rPr>
+        <w:t xml:space="preserve"> (bichoice and monochoice models)</w:t>
+      </w:r>
+      <w:r>
+        <w:rPr>
+          <w:b/>
+        </w:rPr>
+        <w:t xml:space="preserve">. </w:t>
+      </w:r>
+    </w:p>
+    <w:p>
+      <w:bookmarkStart w:id="0" w:name="OLE_LINK4"/>
+      <w:bookmarkStart w:id="1" w:name="OLE_LINK5"/>
+      <w:bookmarkStart w:id="2" w:name="OLE_LINK6"/>
+      <w:r>
+        <w:t>::::::::::::::::::::::::::::::::::::::::::::::::::::::::::::::::::::::::::::::::::::::::::::::::::::::::::::::::::::::::::::::::::::::</w:t>
+      </w:r>
+    </w:p>
+    <w:bookmarkEnd w:id="0"/>
+    <w:bookmarkEnd w:id="1"/>
+    <w:bookmarkEnd w:id="2"/>
+    <w:p>
+      <w:pPr>
+        <w:rPr>
+          <w:b/>
+        </w:rPr>
+      </w:pPr>
+      <w:r>
+        <w:rPr>
+          <w:b/>
+        </w:rPr>
+        <w:t>Choice</w:t>
+      </w:r>
+      <w:r>
+        <w:rPr>
+          <w:b/>
+        </w:rPr>
+        <w:t xml:space="preserve">ALL </w:t>
+      </w:r>
+      <w:r>
+        <w:rPr>
+          <w:b/>
+        </w:rPr>
+        <w:t>(Coop+Defect)</w:t>
+      </w:r>
+      <w:r>
+        <w:rPr>
+          <w:b/>
+        </w:rPr>
+        <w:t xml:space="preserve"> &gt; Baseline</w:t>
+      </w:r>
+      <w:r>
+        <w:rPr>
+          <w:b/>
+        </w:rPr>
+        <w:t xml:space="preserve"> </w:t>
+      </w:r>
+    </w:p>
+    <w:p>
+      <w:pPr>
+        <w:ind w:firstLine="720"/>
+      </w:pPr>
+      <w:r>
+        <w:t>*</w:t>
+      </w:r>
+      <w:r>
+        <w:t xml:space="preserve">Right </w:t>
+      </w:r>
+      <w:r>
+        <w:t>Thalamus</w:t>
+      </w:r>
+      <w:r>
+        <w:t xml:space="preserve"> (strong cluster SR&gt;SD) (in both choice models)</w:t>
+      </w:r>
+    </w:p>
+    <w:p>
+      <w:r>
+        <w:tab/>
+        <w:t>Posterior Insula</w:t>
+      </w:r>
+    </w:p>
+    <w:p>
+      <w:r>
+        <w:tab/>
+        <w:t>Right Insula (in monochoice model)</w:t>
+      </w:r>
+    </w:p>
+    <w:p>
+      <w:r>
+        <w:tab/>
+        <w:t>Cerebellum (suggesting motor preparation in choice cons)</w:t>
+      </w:r>
+      <w:r>
+        <w:t xml:space="preserve"> (both choice models)</w:t>
+      </w:r>
+    </w:p>
+    <w:p>
+      <w:r>
+        <w:tab/>
+        <w:t>Left lingual gyrus (in both choice models)</w:t>
+      </w:r>
+    </w:p>
+    <w:p>
+      <w:r>
+        <w:tab/>
+        <w:t>Precuneus</w:t>
+      </w:r>
+      <w:r>
+        <w:t xml:space="preserve"> (increased in SD) (in both choice models)</w:t>
+      </w:r>
+    </w:p>
+    <w:p>
+      <w:r>
+        <w:tab/>
+      </w:r>
+      <w:r>
+        <w:t>*</w:t>
+      </w:r>
+      <w:r>
+        <w:t xml:space="preserve">Bilateral </w:t>
+      </w:r>
+      <w:r>
+        <w:t>Inferior Parietal (increased in SD)</w:t>
+      </w:r>
+      <w:r>
+        <w:t xml:space="preserve"> (in both choice models</w:t>
+      </w:r>
+      <w:r>
+        <w:t>)</w:t>
+      </w:r>
+      <w:r>
+        <w:t>(strong cluster SD&gt;SR)</w:t>
+      </w:r>
+    </w:p>
+    <w:p>
+      <w:r>
+        <w:tab/>
+        <w:t>Angular Gyrus (increased in SD)</w:t>
+      </w:r>
+    </w:p>
+    <w:p>
+      <w:r>
+        <w:tab/>
+        <w:t>Right Middle (not medial) T</w:t>
+      </w:r>
+      <w:r>
+        <w:t>emporal (increased in SD)</w:t>
+      </w:r>
+      <w:r>
+        <w:t xml:space="preserve"> (both choice models)</w:t>
+      </w:r>
+    </w:p>
+    <w:p>
+      <w:r>
+        <w:tab/>
+      </w:r>
+      <w:r>
+        <w:t>*</w:t>
+      </w:r>
+      <w:r>
+        <w:t>Right superior temporal (increased in SD)</w:t>
+      </w:r>
+      <w:r>
+        <w:t xml:space="preserve"> (in both choice models)(strong cluster SD&gt;SR)</w:t>
+      </w:r>
+    </w:p>
+    <w:p>
+      <w:r>
+        <w:tab/>
+        <w:t>Right Middle Frontal (increased in SD)</w:t>
+      </w:r>
+      <w:r>
+        <w:t>(in both choice models)</w:t>
+      </w:r>
+    </w:p>
+    <w:p>
+      <w:r>
+        <w:tab/>
+      </w:r>
+      <w:r>
+        <w:t>*</w:t>
+      </w:r>
+      <w:r>
+        <w:t>Right Mid Cingulate (increased in SD)</w:t>
+      </w:r>
+      <w:r>
+        <w:t xml:space="preserve"> (in both choice models) (strong cluster SD&gt;SR)</w:t>
+      </w:r>
+    </w:p>
+    <w:p>
+      <w:r>
+        <w:tab/>
+        <w:t>Bilateral ACC (increased in SD) (in monochoice model)</w:t>
+      </w:r>
+    </w:p>
+    <w:p>
+      <w:r>
+        <w:tab/>
+        <w:t>Right post-central (increased in SD)</w:t>
+      </w:r>
+      <w:r>
+        <w:t xml:space="preserve"> (in both choice models)</w:t>
+      </w:r>
+    </w:p>
+    <w:p>
+      <w:r>
+        <w:tab/>
+      </w:r>
+      <w:r>
+        <w:t>*</w:t>
+      </w:r>
+      <w:r>
+        <w:t>Right Supramarginal (increased in SD)</w:t>
+      </w:r>
+      <w:r>
+        <w:t xml:space="preserve"> (in monochoice model)</w:t>
+      </w:r>
+      <w:r>
+        <w:t xml:space="preserve"> (strong cluster SD&gt;SR)</w:t>
+      </w:r>
+    </w:p>
+    <w:p>
+      <w:r>
+        <w:tab/>
+        <w:t>Right Inferior Temporal (increased in SD) (in monochoice model)</w:t>
+      </w:r>
+    </w:p>
+    <w:p>
+      <w:r>
+        <w:tab/>
+        <w:t xml:space="preserve">Right Caudate (increased in SD) (in monochoice model) </w:t>
+      </w:r>
+    </w:p>
+    <w:p>
+      <w:r>
+        <w:tab/>
+        <w:t>Left Inferior Frontal Gyrus (increased in SD) (in monochoice model)</w:t>
+      </w:r>
+    </w:p>
+    <w:p>
+      <w:r>
+        <w:tab/>
+      </w:r>
+    </w:p>
+    <w:p>
+      <w:pPr>
+        <w:rPr>
+          <w:b/>
+        </w:rPr>
+      </w:pPr>
+      <w:r>
+        <w:rPr>
+          <w:b/>
+        </w:rPr>
+        <w:t xml:space="preserve">Cooperation &gt; Baseline </w:t>
+      </w:r>
+    </w:p>
+    <w:p>
+      <w:r>
+        <w:tab/>
+      </w:r>
+      <w:r>
+        <w:t>Bilateral</w:t>
+      </w:r>
+      <w:r>
+        <w:t xml:space="preserve"> Angular Gyrus (increased in SD)</w:t>
+      </w:r>
+    </w:p>
+    <w:p>
+      <w:r>
+        <w:tab/>
+        <w:t xml:space="preserve">Right </w:t>
+      </w:r>
+      <w:r>
+        <w:t>Middle</w:t>
+      </w:r>
+      <w:r>
+        <w:t xml:space="preserve"> Temporal (increased in SD)</w:t>
+      </w:r>
+    </w:p>
+    <w:p>
+      <w:r>
+        <w:tab/>
+        <w:t>Inferior Temporal (increased in SD)</w:t>
+      </w:r>
+    </w:p>
+    <w:p>
+      <w:r>
+        <w:tab/>
+        <w:t>Right Superior Temporal (increased in SD)</w:t>
+      </w:r>
+    </w:p>
+    <w:p>
+      <w:r>
+        <w:lastRenderedPageBreak/>
+        <w:tab/>
+        <w:t>Medial Frontal (increased in SD)</w:t>
+      </w:r>
+    </w:p>
+    <w:p>
+      <w:r>
+        <w:tab/>
+        <w:t>Middle Frontal (increased in SD)</w:t>
+      </w:r>
+    </w:p>
+    <w:p>
+      <w:r>
+        <w:tab/>
+        <w:t>Right Mid Cingulate (increased in SD)</w:t>
+      </w:r>
+    </w:p>
+    <w:p>
+      <w:r>
+        <w:tab/>
+        <w:t>Left Post-central (increased in SD)</w:t>
+      </w:r>
+    </w:p>
+    <w:p>
+      <w:r>
+        <w:tab/>
+        <w:t>Precuneus (increased in SD)</w:t>
+      </w:r>
+    </w:p>
+    <w:p>
+      <w:commentRangeStart w:id="3"/>
+      <w:r>
+        <w:tab/>
+        <w:t>Lingual Gyrus</w:t>
+      </w:r>
+      <w:commentRangeEnd w:id="3"/>
+      <w:r>
+        <w:rPr>
+          <w:rStyle w:val="CommentReference"/>
+        </w:rPr>
+        <w:commentReference w:id="3"/>
+      </w:r>
+    </w:p>
+    <w:p>
+      <w:r>
+        <w:tab/>
+        <w:t>Cerebellum</w:t>
+      </w:r>
+    </w:p>
+    <w:p>
+      <w:r>
+        <w:tab/>
+        <w:t>Right Thalamus</w:t>
+      </w:r>
+    </w:p>
+    <w:p>
+      <w:pPr>
+        <w:rPr>
+          <w:b/>
+        </w:rPr>
+      </w:pPr>
+      <w:r>
+        <w:rPr>
+          <w:b/>
+        </w:rPr>
+        <w:t xml:space="preserve">Defection &gt; Baseline </w:t>
+      </w:r>
+    </w:p>
+    <w:p>
+      <w:r>
+        <w:tab/>
+      </w:r>
+      <w:r>
+        <w:t>Cerebellum</w:t>
+      </w:r>
+    </w:p>
+    <w:p>
+      <w:r>
+        <w:tab/>
+        <w:t>Right parahippocampal / fusiform</w:t>
+      </w:r>
+    </w:p>
+    <w:p>
+      <w:r>
+        <w:tab/>
+        <w:t>Right hippocampus</w:t>
+      </w:r>
+    </w:p>
+    <w:p>
+      <w:r>
+        <w:tab/>
+        <w:t>Right Superior</w:t>
+      </w:r>
+      <w:r>
+        <w:t>/Middle</w:t>
+      </w:r>
+      <w:r>
+        <w:t xml:space="preserve"> Temporal (increased in SD)</w:t>
+      </w:r>
+    </w:p>
+    <w:p>
+      <w:r>
+        <w:tab/>
+        <w:t>Right Caudate (increased in SD)</w:t>
+      </w:r>
+    </w:p>
+    <w:p>
+      <w:r>
+        <w:tab/>
+        <w:t>Right ACC (increased in SD)</w:t>
+      </w:r>
+    </w:p>
+    <w:p>
+      <w:r>
+        <w:tab/>
+        <w:t>Left Mid Cingulate (increased in SD)</w:t>
+      </w:r>
+    </w:p>
+    <w:p>
+      <w:r>
+        <w:tab/>
+        <w:t>Left Mid Frontal (increased in SD)</w:t>
+      </w:r>
+    </w:p>
+    <w:p>
+      <w:r>
+        <w:tab/>
+        <w:t>Left Superior Frontal (increased in SD)</w:t>
+      </w:r>
+    </w:p>
+    <w:p>
+      <w:r>
+        <w:tab/>
+        <w:t>Right Angular Gyrus (increased in SD)</w:t>
+      </w:r>
+    </w:p>
+    <w:p>
+      <w:r>
+        <w:tab/>
+        <w:t>Right Precentral (increased in SD)</w:t>
+      </w:r>
+    </w:p>
+    <w:p>
+      <w:r>
+        <w:tab/>
+        <w:t>Right postcentral (increased in SD)</w:t>
+      </w:r>
+    </w:p>
+    <w:p>
+      <w:pPr>
+        <w:ind w:firstLine="720"/>
+      </w:pPr>
+      <w:r>
+        <w:t>Bilateral inferior parietal (increased in SD)</w:t>
+      </w:r>
+    </w:p>
+    <w:p>
+      <w:pPr>
+        <w:rPr>
+          <w:b/>
+        </w:rPr>
+      </w:pPr>
+      <w:r>
+        <w:rPr>
+          <w:b/>
+        </w:rPr>
+        <w:t xml:space="preserve">Coop &gt; Defect </w:t>
+      </w:r>
+    </w:p>
+    <w:p>
+      <w:r>
+        <w:tab/>
+        <w:t>Right Inferior Temporal (increased in SD)</w:t>
+      </w:r>
+      <w:r>
+        <w:t>(in both choice models)</w:t>
+      </w:r>
+    </w:p>
+    <w:p>
+      <w:r>
+        <w:tab/>
+        <w:t>Right Middle Temporal (increased in SD)</w:t>
+      </w:r>
+    </w:p>
+    <w:p>
+      <w:r>
+        <w:tab/>
+      </w:r>
+      <w:r>
+        <w:t>*</w:t>
+      </w:r>
+      <w:r>
+        <w:t xml:space="preserve">Right Superior Temporal </w:t>
+      </w:r>
+      <w:r>
+        <w:t>(in both choice models)(strong cluster SR&gt;SD)</w:t>
+      </w:r>
+    </w:p>
+    <w:p>
+      <w:r>
+        <w:tab/>
+      </w:r>
+      <w:r>
+        <w:t>*</w:t>
+      </w:r>
+      <w:r>
+        <w:t xml:space="preserve">Right Thalamus </w:t>
+      </w:r>
+      <w:r>
+        <w:t>(in both choice models)</w:t>
+      </w:r>
+    </w:p>
+    <w:p>
+      <w:r>
+        <w:tab/>
+        <w:t>Frontal Operculum (increased in SD)</w:t>
+      </w:r>
+    </w:p>
+    <w:p>
+      <w:r>
+        <w:tab/>
+      </w:r>
+      <w:r>
+        <w:t>*</w:t>
+      </w:r>
+      <w:r>
+        <w:t>Right Superior Occipital (increased in SD)</w:t>
+      </w:r>
+      <w:r>
+        <w:t>(in both choice models)</w:t>
+      </w:r>
+    </w:p>
+    <w:p>
+      <w:r>
+        <w:lastRenderedPageBreak/>
+        <w:tab/>
+        <w:t>Left Middle Frontal (increased in SD)</w:t>
+      </w:r>
+    </w:p>
+    <w:p>
+      <w:r>
+        <w:tab/>
+        <w:t>Left Precentral</w:t>
+      </w:r>
+      <w:r>
+        <w:t xml:space="preserve"> (in both choice models)</w:t>
+      </w:r>
+    </w:p>
+    <w:p>
+      <w:r>
+        <w:tab/>
+      </w:r>
+      <w:r>
+        <w:t>*</w:t>
+      </w:r>
+      <w:r>
+        <w:t xml:space="preserve">Left Superior Frontal </w:t>
+      </w:r>
+      <w:r>
+        <w:t xml:space="preserve">(increased in SD) </w:t>
+      </w:r>
+    </w:p>
+    <w:p>
+      <w:r>
+        <w:tab/>
+        <w:t>Left Superior Frontal (note: different cluster than above) (SR&gt;SD in monochoice)</w:t>
+      </w:r>
+    </w:p>
+    <w:p>
+      <w:r>
+        <w:tab/>
+      </w:r>
+      <w:r>
+        <w:t>*</w:t>
+      </w:r>
+      <w:r>
+        <w:t>Superior Medial Frontal</w:t>
+      </w:r>
+      <w:r>
+        <w:t xml:space="preserve"> / SMA</w:t>
+      </w:r>
+      <w:r>
+        <w:t xml:space="preserve"> (in both choice models)(strong cluster SR&gt;SD)</w:t>
+      </w:r>
+    </w:p>
+    <w:p>
+      <w:r>
+        <w:tab/>
+        <w:t>Left Angular Gyrus (increased in SD) (in monochoice)</w:t>
+      </w:r>
+    </w:p>
+    <w:p>
+      <w:pPr>
+        <w:rPr>
+          <w:b/>
+        </w:rPr>
+      </w:pPr>
+      <w:r>
+        <w:rPr>
+          <w:b/>
+        </w:rPr>
+        <w:t>Defect &gt; Coop</w:t>
+      </w:r>
+    </w:p>
+    <w:p>
+      <w:r>
+        <w:tab/>
+      </w:r>
+      <w:r>
+        <w:t>*</w:t>
+      </w:r>
+      <w:r>
+        <w:t xml:space="preserve">Right Inferior Temporal </w:t>
+      </w:r>
+      <w:r>
+        <w:t>(in both choice models)(strong cluster SR&gt;SD)</w:t>
+      </w:r>
+    </w:p>
+    <w:p>
+      <w:pPr>
+        <w:ind w:firstLine="720"/>
+      </w:pPr>
+      <w:r>
+        <w:t>Bilateral Angular Gyrus</w:t>
+      </w:r>
+      <w:r>
+        <w:t xml:space="preserve"> (in both choice models)</w:t>
+      </w:r>
+    </w:p>
+    <w:p>
+      <w:r>
+        <w:tab/>
+      </w:r>
+      <w:r>
+        <w:t>*</w:t>
+      </w:r>
+      <w:r>
+        <w:t>Right Superior Temporal (increased in SD)</w:t>
+      </w:r>
+      <w:r>
+        <w:t>(in both choice models)</w:t>
+      </w:r>
+    </w:p>
+    <w:p>
+      <w:r>
+        <w:tab/>
+        <w:t>Right Thalamus (increased in SD)</w:t>
+      </w:r>
+    </w:p>
+    <w:p>
+      <w:r>
+        <w:tab/>
+        <w:t>Right Frontal Operculum</w:t>
+      </w:r>
+      <w:r>
+        <w:t xml:space="preserve"> (in both choice models)</w:t>
+      </w:r>
+    </w:p>
+    <w:p>
+      <w:r>
+        <w:tab/>
+        <w:t>Left Middle Frontal</w:t>
+      </w:r>
+      <w:r>
+        <w:t xml:space="preserve"> (in both choice models)</w:t>
+      </w:r>
+    </w:p>
+    <w:p>
+      <w:r>
+        <w:tab/>
+        <w:t>Left Precentral (increased in SD)</w:t>
+      </w:r>
+      <w:r>
+        <w:t>(in both choice models)</w:t>
+      </w:r>
+    </w:p>
+    <w:p>
+      <w:r>
+        <w:tab/>
+      </w:r>
+      <w:r>
+        <w:t>*</w:t>
+      </w:r>
+      <w:bookmarkStart w:id="4" w:name="_GoBack"/>
+      <w:bookmarkEnd w:id="4"/>
+      <w:r>
+        <w:t>Superior Medial Frontal / SMA (increased in SD)</w:t>
+      </w:r>
+      <w:r>
+        <w:t xml:space="preserve"> (in both choice models)</w:t>
+      </w:r>
+    </w:p>
+    <w:p>
+      <w:r>
+        <w:tab/>
+        <w:t>*Right Thalamus (increased in SD) (monochoice)</w:t>
+      </w:r>
+    </w:p>
+    <w:p/>
+    <w:p>
+      <w:r>
+        <w:t>::::::::::::::::::::::::::::::::::::::::::::::::::::::::::::::::::::::::::::::::::::::::::::::::::::::::::::::::::::::::::::::::::::::</w:t>
+      </w:r>
+    </w:p>
+    <w:p>
+      <w:pPr>
+        <w:rPr>
+          <w:b/>
+        </w:rPr>
+      </w:pPr>
+      <w:r>
+        <w:rPr>
+          <w:b/>
+        </w:rPr>
+        <w:t>From literature</w:t>
+      </w:r>
+    </w:p>
+    <w:p>
+      <w:bookmarkStart w:id="5" w:name="OLE_LINK1"/>
+      <w:bookmarkStart w:id="6" w:name="OLE_LINK2"/>
+      <w:bookmarkStart w:id="7" w:name="OLE_LINK3"/>
+      <w:r>
+        <w:t>::::::::::::::::::::::::::::::::::::::::::::::::::::::::::::::::::::::::::::::::::::::::::::::::::::::::::::::::::::::::::::::::::::::</w:t>
+      </w:r>
+    </w:p>
+    <w:bookmarkEnd w:id="5"/>
+    <w:bookmarkEnd w:id="6"/>
+    <w:bookmarkEnd w:id="7"/>
+    <w:p>
+      <w:pPr>
         <w:pStyle w:val="ListParagraph"/>
         <w:numPr>
           <w:ilvl w:val="0"/>
@@ -72,15 +816,7 @@
         <w:t xml:space="preserve">– </w:t>
       </w:r>
       <w:r>
-        <w:t xml:space="preserve">CC&gt;other outcomes; </w:t>
-      </w:r>
-      <w:proofErr w:type="gramStart"/>
-      <w:r>
-        <w:t>CC,DD</w:t>
-      </w:r>
-      <w:proofErr w:type="gramEnd"/>
-      <w:r>
-        <w:t>&gt;other outcomes</w:t>
+        <w:t>CC&gt;other outcomes; CC,DD&gt;other outcomes</w:t>
       </w:r>
       <w:r>
         <w:t>;</w:t>
@@ -148,33 +884,17 @@
           <w:numId w:val="1"/>
         </w:numPr>
       </w:pPr>
-      <w:proofErr w:type="spellStart"/>
       <w:r>
         <w:rPr>
           <w:b/>
         </w:rPr>
         <w:t>rACC</w:t>
       </w:r>
-      <w:proofErr w:type="spellEnd"/>
-      <w:r>
-        <w:rPr>
-          <w:b/>
-        </w:rPr>
-        <w:t xml:space="preserve"> / sub-</w:t>
-      </w:r>
-      <w:proofErr w:type="spellStart"/>
-      <w:r>
-        <w:rPr>
-          <w:b/>
-        </w:rPr>
-        <w:t>genual</w:t>
-      </w:r>
-      <w:proofErr w:type="spellEnd"/>
-      <w:r>
-        <w:rPr>
-          <w:b/>
-        </w:rPr>
-        <w:t xml:space="preserve"> ACC –</w:t>
+      <w:r>
+        <w:rPr>
+          <w:b/>
+        </w:rPr>
+        <w:t xml:space="preserve"> / sub-genual ACC –</w:t>
       </w:r>
       <w:r>
         <w:t xml:space="preserve"> </w:t>
@@ -194,27 +914,14 @@
           <w:numId w:val="1"/>
         </w:numPr>
       </w:pPr>
-      <w:proofErr w:type="spellStart"/>
-      <w:r>
-        <w:rPr>
-          <w:b/>
-        </w:rPr>
-        <w:t>L_post</w:t>
-      </w:r>
-      <w:proofErr w:type="spellEnd"/>
-      <w:r>
-        <w:rPr>
-          <w:b/>
-        </w:rPr>
-        <w:t xml:space="preserve"> central gyrus (BA 1/3) – </w:t>
-      </w:r>
-      <w:proofErr w:type="gramStart"/>
-      <w:r>
-        <w:t>CC,DD</w:t>
-      </w:r>
-      <w:proofErr w:type="gramEnd"/>
-      <w:r>
-        <w:t xml:space="preserve"> &gt; other outcomes</w:t>
+      <w:r>
+        <w:rPr>
+          <w:b/>
+        </w:rPr>
+        <w:t xml:space="preserve">L_post central gyrus (BA 1/3) – </w:t>
+      </w:r>
+      <w:r>
+        <w:t>CC,DD &gt; other outcomes</w:t>
       </w:r>
       <w:r>
         <w:t>; CC&gt;other outcomes;</w:t>
@@ -232,29 +939,10 @@
         <w:rPr>
           <w:b/>
         </w:rPr>
-        <w:t xml:space="preserve">R central </w:t>
-      </w:r>
-      <w:proofErr w:type="spellStart"/>
-      <w:r>
-        <w:rPr>
-          <w:b/>
-        </w:rPr>
-        <w:t>sulvus</w:t>
-      </w:r>
-      <w:proofErr w:type="spellEnd"/>
-      <w:r>
-        <w:rPr>
-          <w:b/>
-        </w:rPr>
-        <w:t xml:space="preserve"> (BA4) – </w:t>
-      </w:r>
-      <w:proofErr w:type="gramStart"/>
-      <w:r>
-        <w:t>CC,DD</w:t>
-      </w:r>
-      <w:proofErr w:type="gramEnd"/>
-      <w:r>
-        <w:t xml:space="preserve"> &gt; other outcomes </w:t>
+        <w:t xml:space="preserve">R central sulvus (BA4) – </w:t>
+      </w:r>
+      <w:r>
+        <w:t xml:space="preserve">CC,DD &gt; other outcomes </w:t>
       </w:r>
     </w:p>
     <w:p>
@@ -271,13 +959,8 @@
         </w:rPr>
         <w:t xml:space="preserve">R medial frontal gyrus (BA11) – </w:t>
       </w:r>
-      <w:proofErr w:type="gramStart"/>
-      <w:r>
-        <w:t>CC,DD</w:t>
-      </w:r>
-      <w:proofErr w:type="gramEnd"/>
-      <w:r>
-        <w:t xml:space="preserve"> &gt; othe</w:t>
+      <w:r>
+        <w:t>CC,DD &gt; othe</w:t>
       </w:r>
       <w:r>
         <w:t>r outcomes; CC&gt;else;</w:t>
@@ -295,6 +978,7 @@
         <w:rPr>
           <w:b/>
         </w:rPr>
+        <w:lastRenderedPageBreak/>
         <w:t>L</w:t>
       </w:r>
       <w:r>
@@ -339,21 +1023,8 @@
       <w:r>
         <w:t xml:space="preserve"> </w:t>
       </w:r>
-      <w:proofErr w:type="spellStart"/>
-      <w:r>
-        <w:t>ToM</w:t>
-      </w:r>
-      <w:proofErr w:type="spellEnd"/>
-      <w:r>
-        <w:t xml:space="preserve"> / </w:t>
-      </w:r>
-      <w:proofErr w:type="spellStart"/>
-      <w:r>
-        <w:t>Reponse</w:t>
-      </w:r>
-      <w:proofErr w:type="spellEnd"/>
-      <w:r>
-        <w:t xml:space="preserve"> to Partner C</w:t>
+      <w:r>
+        <w:t>ToM / Reponse to Partner C</w:t>
       </w:r>
     </w:p>
     <w:p>
@@ -364,19 +1035,11 @@
           <w:numId w:val="1"/>
         </w:numPr>
       </w:pPr>
-      <w:proofErr w:type="spellStart"/>
-      <w:r>
-        <w:rPr>
-          <w:b/>
-        </w:rPr>
-        <w:t>L_insula</w:t>
-      </w:r>
-      <w:proofErr w:type="spellEnd"/>
-      <w:r>
-        <w:rPr>
-          <w:b/>
-        </w:rPr>
-        <w:t xml:space="preserve"> –</w:t>
+      <w:r>
+        <w:rPr>
+          <w:b/>
+        </w:rPr>
+        <w:t>L_insula –</w:t>
       </w:r>
       <w:r>
         <w:t xml:space="preserve"> CC&gt;else;</w:t>
@@ -455,15 +1118,7 @@
         <w:t xml:space="preserve">R post-central gyrus -- </w:t>
       </w:r>
       <w:r>
-        <w:t>(</w:t>
-      </w:r>
-      <w:proofErr w:type="gramStart"/>
-      <w:r>
-        <w:t>XC,CX</w:t>
-      </w:r>
-      <w:proofErr w:type="gramEnd"/>
-      <w:r>
-        <w:t>)</w:t>
+        <w:t>(XC,CX)</w:t>
       </w:r>
     </w:p>
     <w:p>
@@ -497,34 +1152,13 @@
         <w:t xml:space="preserve">(BA32) -- </w:t>
       </w:r>
       <w:r>
-        <w:t>(</w:t>
-      </w:r>
-      <w:proofErr w:type="gramStart"/>
-      <w:r>
-        <w:t>XC,CX</w:t>
-      </w:r>
-      <w:proofErr w:type="gramEnd"/>
-      <w:r>
-        <w:t>);</w:t>
+        <w:t>(XC,CX);</w:t>
       </w:r>
       <w:r>
         <w:t xml:space="preserve"> </w:t>
       </w:r>
-      <w:proofErr w:type="spellStart"/>
-      <w:r>
-        <w:t>ToM</w:t>
-      </w:r>
-      <w:proofErr w:type="spellEnd"/>
-      <w:r>
-        <w:t xml:space="preserve"> / </w:t>
-      </w:r>
-      <w:proofErr w:type="spellStart"/>
-      <w:r>
-        <w:t>Reponse</w:t>
-      </w:r>
-      <w:proofErr w:type="spellEnd"/>
-      <w:r>
-        <w:t xml:space="preserve"> to Partner C</w:t>
+      <w:r>
+        <w:t>ToM / Reponse to Partner C</w:t>
       </w:r>
     </w:p>
     <w:p>
@@ -546,15 +1180,7 @@
         <w:t xml:space="preserve">R collateral sulcus -- </w:t>
       </w:r>
       <w:r>
-        <w:t>(</w:t>
-      </w:r>
-      <w:proofErr w:type="gramStart"/>
-      <w:r>
-        <w:t>XC,CX</w:t>
-      </w:r>
-      <w:proofErr w:type="gramEnd"/>
-      <w:r>
-        <w:t>);</w:t>
+        <w:t>(XC,CX);</w:t>
       </w:r>
     </w:p>
     <w:p>
@@ -568,52 +1194,350 @@
         <w:rPr>
           <w:i/>
         </w:rPr>
-        <w:t xml:space="preserve">see: </w:t>
-      </w:r>
-      <w:proofErr w:type="spellStart"/>
-      <w:r>
+        <w:t>see: Rilling et al., 2002 – A Neural Basis for Social Cooperation</w:t>
+      </w:r>
+    </w:p>
+    <w:p>
+      <w:pPr>
+        <w:ind w:firstLine="720"/>
         <w:rPr>
           <w:i/>
         </w:rPr>
-        <w:t>Rilling</w:t>
-      </w:r>
-      <w:proofErr w:type="spellEnd"/>
-      <w:r>
+      </w:pPr>
+    </w:p>
+    <w:p>
+      <w:pPr>
+        <w:ind w:firstLine="720"/>
+      </w:pPr>
+    </w:p>
+    <w:p>
+      <w:pPr>
+        <w:pStyle w:val="ListParagraph"/>
+        <w:numPr>
+          <w:ilvl w:val="0"/>
+          <w:numId w:val="2"/>
+        </w:numPr>
+        <w:rPr>
+          <w:b/>
+        </w:rPr>
+      </w:pPr>
+      <w:r>
+        <w:rPr>
+          <w:b/>
+        </w:rPr>
+        <w:t>MPFC</w:t>
+      </w:r>
+      <w:r>
+        <w:rPr>
+          <w:b/>
+        </w:rPr>
+        <w:t xml:space="preserve"> </w:t>
+      </w:r>
+      <w:r>
+        <w:t xml:space="preserve">– </w:t>
+      </w:r>
+      <w:r>
+        <w:t>ToM / Reponse to Partner C</w:t>
+      </w:r>
+    </w:p>
+    <w:p>
+      <w:pPr>
+        <w:pStyle w:val="ListParagraph"/>
+        <w:numPr>
+          <w:ilvl w:val="0"/>
+          <w:numId w:val="2"/>
+        </w:numPr>
+        <w:rPr>
+          <w:b/>
+        </w:rPr>
+      </w:pPr>
+      <w:r>
+        <w:rPr>
+          <w:b/>
+        </w:rPr>
+        <w:t>TPJ –</w:t>
+      </w:r>
+      <w:r>
+        <w:t xml:space="preserve"> </w:t>
+      </w:r>
+      <w:r>
+        <w:t>ToM / Reponse to Partner C</w:t>
+      </w:r>
+    </w:p>
+    <w:p>
+      <w:pPr>
+        <w:pStyle w:val="ListParagraph"/>
+        <w:numPr>
+          <w:ilvl w:val="0"/>
+          <w:numId w:val="2"/>
+        </w:numPr>
+        <w:rPr>
+          <w:b/>
+        </w:rPr>
+      </w:pPr>
+      <w:r>
+        <w:rPr>
+          <w:b/>
+        </w:rPr>
+        <w:t xml:space="preserve">ACC – </w:t>
+      </w:r>
+      <w:r>
+        <w:t>ToM / Reponse to Partner C</w:t>
+      </w:r>
+    </w:p>
+    <w:p>
+      <w:pPr>
+        <w:pStyle w:val="ListParagraph"/>
+        <w:numPr>
+          <w:ilvl w:val="0"/>
+          <w:numId w:val="2"/>
+        </w:numPr>
+        <w:rPr>
+          <w:b/>
+        </w:rPr>
+      </w:pPr>
+      <w:r>
+        <w:rPr>
+          <w:b/>
+        </w:rPr>
+        <w:t xml:space="preserve">Temporal Pole – </w:t>
+      </w:r>
+      <w:r>
+        <w:t>ToM / Reponse to Partner C</w:t>
+      </w:r>
+    </w:p>
+    <w:p>
+      <w:pPr>
+        <w:pStyle w:val="ListParagraph"/>
+        <w:numPr>
+          <w:ilvl w:val="0"/>
+          <w:numId w:val="2"/>
+        </w:numPr>
+        <w:rPr>
+          <w:b/>
+        </w:rPr>
+      </w:pPr>
+      <w:r>
+        <w:rPr>
+          <w:b/>
+        </w:rPr>
+        <w:t>Precuneus / Posterior Cingulate (BA 7/31)</w:t>
+      </w:r>
+      <w:r>
+        <w:t xml:space="preserve"> – </w:t>
+      </w:r>
+      <w:r>
+        <w:t>ToM / Reponse to Partner C</w:t>
+      </w:r>
+    </w:p>
+    <w:p>
+      <w:pPr>
+        <w:pStyle w:val="ListParagraph"/>
+        <w:numPr>
+          <w:ilvl w:val="0"/>
+          <w:numId w:val="3"/>
+        </w:numPr>
+        <w:rPr>
+          <w:b/>
+        </w:rPr>
+      </w:pPr>
+      <w:r>
+        <w:rPr>
+          <w:b/>
+        </w:rPr>
+        <w:t xml:space="preserve">Lingual Gyrus– </w:t>
+      </w:r>
+      <w:r>
+        <w:t>ToM / Reponse to Partner C</w:t>
+      </w:r>
+      <w:r>
+        <w:t>; unreciprocated cooperation</w:t>
+      </w:r>
+    </w:p>
+    <w:p>
+      <w:pPr>
+        <w:pStyle w:val="ListParagraph"/>
+        <w:numPr>
+          <w:ilvl w:val="0"/>
+          <w:numId w:val="2"/>
+        </w:numPr>
+        <w:rPr>
+          <w:b/>
+        </w:rPr>
+      </w:pPr>
+      <w:r>
+        <w:rPr>
+          <w:b/>
+        </w:rPr>
+        <w:t xml:space="preserve">Thalamus – </w:t>
+      </w:r>
+      <w:r>
+        <w:t>ToM / Reponse to Partner C</w:t>
+      </w:r>
+      <w:r>
+        <w:t>; unreciprocated cooperation</w:t>
+      </w:r>
+    </w:p>
+    <w:p>
+      <w:pPr>
+        <w:pStyle w:val="ListParagraph"/>
+        <w:numPr>
+          <w:ilvl w:val="0"/>
+          <w:numId w:val="2"/>
+        </w:numPr>
+        <w:rPr>
+          <w:b/>
+        </w:rPr>
+      </w:pPr>
+      <w:r>
+        <w:rPr>
+          <w:b/>
+        </w:rPr>
+        <w:t xml:space="preserve">L hippocampus– </w:t>
+      </w:r>
+      <w:r>
+        <w:t>ToM / Reponse to Partner C</w:t>
+      </w:r>
+    </w:p>
+    <w:p>
+      <w:pPr>
+        <w:pStyle w:val="ListParagraph"/>
+        <w:numPr>
+          <w:ilvl w:val="0"/>
+          <w:numId w:val="2"/>
+        </w:numPr>
+        <w:rPr>
+          <w:b/>
+        </w:rPr>
+      </w:pPr>
+      <w:r>
+        <w:rPr>
+          <w:b/>
+        </w:rPr>
+        <w:t xml:space="preserve">L putamen– </w:t>
+      </w:r>
+      <w:r>
+        <w:t>ToM / Reponse to Partner C</w:t>
+      </w:r>
+    </w:p>
+    <w:p>
+      <w:pPr>
+        <w:pStyle w:val="ListParagraph"/>
+        <w:numPr>
+          <w:ilvl w:val="0"/>
+          <w:numId w:val="2"/>
+        </w:numPr>
+        <w:rPr>
+          <w:b/>
+        </w:rPr>
+      </w:pPr>
+      <w:r>
+        <w:rPr>
+          <w:b/>
+        </w:rPr>
+        <w:t>R Superior frontal gyrus (BA8)</w:t>
+      </w:r>
+      <w:r>
+        <w:rPr>
+          <w:b/>
+        </w:rPr>
+        <w:t xml:space="preserve"> </w:t>
+      </w:r>
+      <w:r>
+        <w:rPr>
+          <w:b/>
+        </w:rPr>
+        <w:t xml:space="preserve">– </w:t>
+      </w:r>
+      <w:r>
+        <w:t>ToM / Reponse to Partner C</w:t>
+      </w:r>
+    </w:p>
+    <w:p>
+      <w:pPr>
         <w:rPr>
           <w:i/>
         </w:rPr>
-        <w:t xml:space="preserve"> et al., 2002 – A Neural Basis for Social Cooperation</w:t>
-      </w:r>
-    </w:p>
-    <w:p>
-      <w:pPr>
-        <w:ind w:firstLine="720"/>
+      </w:pPr>
+      <w:r>
         <w:rPr>
           <w:i/>
         </w:rPr>
-      </w:pPr>
-    </w:p>
-    <w:p>
-      <w:pPr>
-        <w:ind w:firstLine="720"/>
-      </w:pPr>
-    </w:p>
-    <w:p>
-      <w:pPr>
-        <w:pStyle w:val="ListParagraph"/>
-        <w:numPr>
-          <w:ilvl w:val="0"/>
-          <w:numId w:val="2"/>
-        </w:numPr>
-        <w:rPr>
-          <w:b/>
-        </w:rPr>
-      </w:pPr>
-      <w:r>
-        <w:rPr>
-          <w:b/>
-        </w:rPr>
-        <w:t>MPFC</w:t>
+        <w:t xml:space="preserve">See: Rilling et al., 2004 – The neural correlates of theory of mind within interpersonal interactions. </w:t>
+      </w:r>
+    </w:p>
+    <w:p>
+      <w:pPr>
+        <w:rPr>
+          <w:i/>
+        </w:rPr>
+      </w:pPr>
+    </w:p>
+    <w:p>
+      <w:pPr>
+        <w:rPr>
+          <w:i/>
+        </w:rPr>
+      </w:pPr>
+    </w:p>
+    <w:p>
+      <w:pPr>
+        <w:pStyle w:val="ListParagraph"/>
+        <w:numPr>
+          <w:ilvl w:val="0"/>
+          <w:numId w:val="3"/>
+        </w:numPr>
+        <w:rPr>
+          <w:b/>
+        </w:rPr>
+      </w:pPr>
+      <w:r>
+        <w:rPr>
+          <w:b/>
+        </w:rPr>
+        <w:t>Anterior Insula</w:t>
+      </w:r>
+      <w:r>
+        <w:t xml:space="preserve"> – unreciprocated cooperation</w:t>
+      </w:r>
+    </w:p>
+    <w:p>
+      <w:pPr>
+        <w:pStyle w:val="ListParagraph"/>
+        <w:numPr>
+          <w:ilvl w:val="0"/>
+          <w:numId w:val="3"/>
+        </w:numPr>
+        <w:rPr>
+          <w:b/>
+        </w:rPr>
+      </w:pPr>
+      <w:r>
+        <w:rPr>
+          <w:b/>
+        </w:rPr>
+        <w:t xml:space="preserve">Mid frontal gyrus (BA9) – </w:t>
+      </w:r>
+      <w:r>
+        <w:t>unreciprocated cooperation</w:t>
+      </w:r>
+    </w:p>
+    <w:p>
+      <w:pPr>
+        <w:pStyle w:val="ListParagraph"/>
+        <w:numPr>
+          <w:ilvl w:val="0"/>
+          <w:numId w:val="3"/>
+        </w:numPr>
+        <w:rPr>
+          <w:b/>
+        </w:rPr>
+      </w:pPr>
+      <w:r>
+        <w:rPr>
+          <w:b/>
+        </w:rPr>
+        <w:t>L amygdala</w:t>
       </w:r>
       <w:r>
         <w:rPr>
@@ -622,840 +1546,279 @@
         <w:t xml:space="preserve"> </w:t>
       </w:r>
       <w:r>
+        <w:t xml:space="preserve"> -- unreciprocated cooperation</w:t>
+      </w:r>
+    </w:p>
+    <w:p>
+      <w:pPr>
+        <w:pStyle w:val="ListParagraph"/>
+        <w:numPr>
+          <w:ilvl w:val="0"/>
+          <w:numId w:val="3"/>
+        </w:numPr>
+        <w:rPr>
+          <w:b/>
+        </w:rPr>
+      </w:pPr>
+      <w:r>
+        <w:rPr>
+          <w:b/>
+        </w:rPr>
+        <w:t>Lateral OFC (connectivity with insula)</w:t>
+      </w:r>
+      <w:r>
+        <w:t xml:space="preserve"> – unreciprocated cooperation CD outcome</w:t>
+      </w:r>
+    </w:p>
+    <w:p>
+      <w:pPr>
+        <w:rPr>
+          <w:i/>
+        </w:rPr>
+      </w:pPr>
+      <w:r>
+        <w:rPr>
+          <w:i/>
+        </w:rPr>
+        <w:t xml:space="preserve">Rilling et al., </w:t>
+      </w:r>
+      <w:r>
+        <w:rPr>
+          <w:i/>
+        </w:rPr>
+        <w:t>2008 – The neural correlates of the affective response to unreciprocated cooperation</w:t>
+      </w:r>
+    </w:p>
+    <w:p>
+      <w:pPr>
+        <w:pStyle w:val="ListParagraph"/>
+        <w:numPr>
+          <w:ilvl w:val="0"/>
+          <w:numId w:val="4"/>
+        </w:numPr>
+        <w:rPr>
+          <w:b/>
+        </w:rPr>
+      </w:pPr>
+      <w:r>
+        <w:rPr>
+          <w:b/>
+        </w:rPr>
+        <w:t xml:space="preserve">Increased Anterior Insula </w:t>
+      </w:r>
+      <w:r>
+        <w:rPr>
+          <w:b/>
+        </w:rPr>
         <w:t xml:space="preserve">– </w:t>
       </w:r>
-      <w:proofErr w:type="spellStart"/>
-      <w:r>
-        <w:t>ToM</w:t>
-      </w:r>
-      <w:proofErr w:type="spellEnd"/>
-      <w:r>
-        <w:t xml:space="preserve"> / </w:t>
-      </w:r>
-      <w:proofErr w:type="spellStart"/>
-      <w:r>
-        <w:t>Reponse</w:t>
-      </w:r>
-      <w:proofErr w:type="spellEnd"/>
-      <w:r>
-        <w:t xml:space="preserve"> to Partner C</w:t>
-      </w:r>
-    </w:p>
-    <w:p>
-      <w:pPr>
-        <w:pStyle w:val="ListParagraph"/>
-        <w:numPr>
-          <w:ilvl w:val="0"/>
-          <w:numId w:val="2"/>
-        </w:numPr>
-        <w:rPr>
-          <w:b/>
-        </w:rPr>
-      </w:pPr>
-      <w:r>
-        <w:rPr>
-          <w:b/>
-        </w:rPr>
-        <w:t>TPJ –</w:t>
-      </w:r>
-      <w:r>
-        <w:t xml:space="preserve"> </w:t>
-      </w:r>
-      <w:proofErr w:type="spellStart"/>
-      <w:r>
-        <w:t>ToM</w:t>
-      </w:r>
-      <w:proofErr w:type="spellEnd"/>
-      <w:r>
-        <w:t xml:space="preserve"> / </w:t>
-      </w:r>
-      <w:proofErr w:type="spellStart"/>
-      <w:r>
-        <w:t>Reponse</w:t>
-      </w:r>
-      <w:proofErr w:type="spellEnd"/>
-      <w:r>
-        <w:t xml:space="preserve"> to Partner C</w:t>
-      </w:r>
-    </w:p>
-    <w:p>
-      <w:pPr>
-        <w:pStyle w:val="ListParagraph"/>
-        <w:numPr>
-          <w:ilvl w:val="0"/>
-          <w:numId w:val="2"/>
-        </w:numPr>
-        <w:rPr>
-          <w:b/>
-        </w:rPr>
-      </w:pPr>
-      <w:r>
-        <w:rPr>
-          <w:b/>
-        </w:rPr>
-        <w:t xml:space="preserve">ACC – </w:t>
-      </w:r>
-      <w:proofErr w:type="spellStart"/>
-      <w:r>
-        <w:t>ToM</w:t>
-      </w:r>
-      <w:proofErr w:type="spellEnd"/>
-      <w:r>
-        <w:t xml:space="preserve"> / </w:t>
-      </w:r>
-      <w:proofErr w:type="spellStart"/>
-      <w:r>
-        <w:t>Reponse</w:t>
-      </w:r>
-      <w:proofErr w:type="spellEnd"/>
-      <w:r>
-        <w:t xml:space="preserve"> to Partner C</w:t>
-      </w:r>
-    </w:p>
-    <w:p>
-      <w:pPr>
-        <w:pStyle w:val="ListParagraph"/>
-        <w:numPr>
-          <w:ilvl w:val="0"/>
-          <w:numId w:val="2"/>
-        </w:numPr>
-        <w:rPr>
-          <w:b/>
-        </w:rPr>
-      </w:pPr>
-      <w:r>
-        <w:rPr>
-          <w:b/>
-        </w:rPr>
-        <w:t xml:space="preserve">Temporal Pole – </w:t>
-      </w:r>
-      <w:proofErr w:type="spellStart"/>
-      <w:r>
-        <w:t>ToM</w:t>
-      </w:r>
-      <w:proofErr w:type="spellEnd"/>
-      <w:r>
-        <w:t xml:space="preserve"> / </w:t>
-      </w:r>
-      <w:proofErr w:type="spellStart"/>
-      <w:r>
-        <w:t>Reponse</w:t>
-      </w:r>
-      <w:proofErr w:type="spellEnd"/>
-      <w:r>
-        <w:t xml:space="preserve"> to Partner C</w:t>
-      </w:r>
-    </w:p>
-    <w:p>
-      <w:pPr>
-        <w:pStyle w:val="ListParagraph"/>
-        <w:numPr>
-          <w:ilvl w:val="0"/>
-          <w:numId w:val="2"/>
-        </w:numPr>
-        <w:rPr>
-          <w:b/>
-        </w:rPr>
-      </w:pPr>
-      <w:r>
-        <w:rPr>
-          <w:b/>
-        </w:rPr>
-        <w:t>Precuneus / Posterior Cingulate (BA 7/31)</w:t>
-      </w:r>
-      <w:r>
+      <w:r>
+        <w:t>unreciprocated coop &gt; reciprocated coop</w:t>
+      </w:r>
+    </w:p>
+    <w:p>
+      <w:pPr>
+        <w:pStyle w:val="ListParagraph"/>
+        <w:numPr>
+          <w:ilvl w:val="0"/>
+          <w:numId w:val="4"/>
+        </w:numPr>
+        <w:rPr>
+          <w:b/>
+        </w:rPr>
+      </w:pPr>
+      <w:r>
+        <w:rPr>
+          <w:b/>
+        </w:rPr>
+        <w:t>Increased left hippocampus</w:t>
+      </w:r>
+      <w:r>
+        <w:rPr>
+          <w:b/>
+        </w:rPr>
         <w:t xml:space="preserve"> – </w:t>
       </w:r>
-      <w:proofErr w:type="spellStart"/>
-      <w:r>
-        <w:t>ToM</w:t>
-      </w:r>
-      <w:proofErr w:type="spellEnd"/>
-      <w:r>
-        <w:t xml:space="preserve"> / </w:t>
-      </w:r>
-      <w:proofErr w:type="spellStart"/>
-      <w:r>
-        <w:t>Reponse</w:t>
-      </w:r>
-      <w:proofErr w:type="spellEnd"/>
-      <w:r>
-        <w:t xml:space="preserve"> to Partner C</w:t>
-      </w:r>
-    </w:p>
-    <w:p>
-      <w:pPr>
-        <w:pStyle w:val="ListParagraph"/>
-        <w:numPr>
-          <w:ilvl w:val="0"/>
-          <w:numId w:val="3"/>
-        </w:numPr>
-        <w:rPr>
-          <w:b/>
-        </w:rPr>
-      </w:pPr>
-      <w:r>
-        <w:rPr>
-          <w:b/>
-        </w:rPr>
-        <w:t xml:space="preserve">Lingual Gyrus– </w:t>
-      </w:r>
-      <w:proofErr w:type="spellStart"/>
-      <w:r>
-        <w:t>ToM</w:t>
-      </w:r>
-      <w:proofErr w:type="spellEnd"/>
-      <w:r>
-        <w:t xml:space="preserve"> / </w:t>
-      </w:r>
-      <w:proofErr w:type="spellStart"/>
-      <w:r>
-        <w:t>Reponse</w:t>
-      </w:r>
-      <w:proofErr w:type="spellEnd"/>
-      <w:r>
-        <w:t xml:space="preserve"> to Partner C</w:t>
-      </w:r>
-      <w:r>
-        <w:t>; unreciprocated cooperation</w:t>
-      </w:r>
-    </w:p>
-    <w:p>
-      <w:pPr>
-        <w:pStyle w:val="ListParagraph"/>
-        <w:numPr>
-          <w:ilvl w:val="0"/>
-          <w:numId w:val="2"/>
-        </w:numPr>
-        <w:rPr>
-          <w:b/>
-        </w:rPr>
-      </w:pPr>
-      <w:r>
-        <w:rPr>
-          <w:b/>
-        </w:rPr>
-        <w:t xml:space="preserve">Thalamus – </w:t>
-      </w:r>
-      <w:proofErr w:type="spellStart"/>
-      <w:r>
-        <w:t>ToM</w:t>
-      </w:r>
-      <w:proofErr w:type="spellEnd"/>
-      <w:r>
-        <w:t xml:space="preserve"> / </w:t>
-      </w:r>
-      <w:proofErr w:type="spellStart"/>
-      <w:r>
-        <w:t>Reponse</w:t>
-      </w:r>
-      <w:proofErr w:type="spellEnd"/>
-      <w:r>
-        <w:t xml:space="preserve"> to Partner C</w:t>
-      </w:r>
-      <w:r>
-        <w:t>; unreciprocated cooperation</w:t>
-      </w:r>
-    </w:p>
-    <w:p>
-      <w:pPr>
-        <w:pStyle w:val="ListParagraph"/>
-        <w:numPr>
-          <w:ilvl w:val="0"/>
-          <w:numId w:val="2"/>
-        </w:numPr>
-        <w:rPr>
-          <w:b/>
-        </w:rPr>
-      </w:pPr>
-      <w:r>
-        <w:rPr>
-          <w:b/>
-        </w:rPr>
-        <w:t xml:space="preserve">L hippocampus– </w:t>
-      </w:r>
-      <w:proofErr w:type="spellStart"/>
-      <w:r>
-        <w:t>ToM</w:t>
-      </w:r>
-      <w:proofErr w:type="spellEnd"/>
-      <w:r>
-        <w:t xml:space="preserve"> / </w:t>
-      </w:r>
-      <w:proofErr w:type="spellStart"/>
-      <w:r>
-        <w:t>Reponse</w:t>
-      </w:r>
-      <w:proofErr w:type="spellEnd"/>
-      <w:r>
-        <w:t xml:space="preserve"> to Partner C</w:t>
-      </w:r>
-    </w:p>
-    <w:p>
-      <w:pPr>
-        <w:pStyle w:val="ListParagraph"/>
-        <w:numPr>
-          <w:ilvl w:val="0"/>
-          <w:numId w:val="2"/>
-        </w:numPr>
-        <w:rPr>
-          <w:b/>
-        </w:rPr>
-      </w:pPr>
-      <w:r>
-        <w:rPr>
-          <w:b/>
-        </w:rPr>
-        <w:t xml:space="preserve">L putamen– </w:t>
-      </w:r>
-      <w:proofErr w:type="spellStart"/>
-      <w:r>
-        <w:t>ToM</w:t>
-      </w:r>
-      <w:proofErr w:type="spellEnd"/>
-      <w:r>
-        <w:t xml:space="preserve"> / </w:t>
-      </w:r>
-      <w:proofErr w:type="spellStart"/>
-      <w:r>
-        <w:t>Reponse</w:t>
-      </w:r>
-      <w:proofErr w:type="spellEnd"/>
-      <w:r>
-        <w:t xml:space="preserve"> to Partner C</w:t>
-      </w:r>
-    </w:p>
-    <w:p>
-      <w:pPr>
-        <w:pStyle w:val="ListParagraph"/>
-        <w:numPr>
-          <w:ilvl w:val="0"/>
-          <w:numId w:val="2"/>
-        </w:numPr>
-        <w:rPr>
-          <w:b/>
-        </w:rPr>
-      </w:pPr>
-      <w:r>
-        <w:rPr>
-          <w:b/>
-        </w:rPr>
-        <w:t>R Superior frontal gyrus (BA8)</w:t>
-      </w:r>
-      <w:r>
-        <w:rPr>
-          <w:b/>
-        </w:rPr>
-        <w:t xml:space="preserve"> </w:t>
-      </w:r>
-      <w:r>
-        <w:rPr>
-          <w:b/>
-        </w:rPr>
-        <w:t xml:space="preserve">– </w:t>
-      </w:r>
-      <w:proofErr w:type="spellStart"/>
-      <w:r>
-        <w:t>ToM</w:t>
-      </w:r>
-      <w:proofErr w:type="spellEnd"/>
-      <w:r>
-        <w:t xml:space="preserve"> / </w:t>
-      </w:r>
-      <w:proofErr w:type="spellStart"/>
-      <w:r>
-        <w:t>Reponse</w:t>
-      </w:r>
-      <w:proofErr w:type="spellEnd"/>
-      <w:r>
-        <w:t xml:space="preserve"> to Partner C</w:t>
-      </w:r>
-    </w:p>
-    <w:p>
-      <w:pPr>
+      <w:r>
+        <w:t>unreciprocated coop &gt; reciprocated coop</w:t>
+      </w:r>
+    </w:p>
+    <w:p>
+      <w:pPr>
+        <w:pStyle w:val="ListParagraph"/>
+        <w:numPr>
+          <w:ilvl w:val="0"/>
+          <w:numId w:val="4"/>
+        </w:numPr>
+        <w:rPr>
+          <w:b/>
+        </w:rPr>
+      </w:pPr>
+      <w:r>
+        <w:rPr>
+          <w:b/>
+        </w:rPr>
+        <w:t>Increased left lingual gyrus</w:t>
+      </w:r>
+      <w:r>
+        <w:rPr>
+          <w:b/>
+        </w:rPr>
+        <w:t xml:space="preserve"> – </w:t>
+      </w:r>
+      <w:r>
+        <w:t>unreciprocated coop &gt; reciprocated coop</w:t>
+      </w:r>
+    </w:p>
+    <w:p>
+      <w:pPr>
+        <w:pStyle w:val="ListParagraph"/>
+        <w:numPr>
+          <w:ilvl w:val="0"/>
+          <w:numId w:val="4"/>
+        </w:numPr>
+        <w:rPr>
+          <w:b/>
+        </w:rPr>
+      </w:pPr>
+      <w:r>
+        <w:rPr>
+          <w:b/>
+        </w:rPr>
+        <w:t>Connectivity (AntIns~LOFC)</w:t>
+      </w:r>
+      <w:r>
+        <w:t xml:space="preserve"> – predicts subsequent defection following unreciprocated cooperation. </w:t>
+      </w:r>
+    </w:p>
+    <w:p>
+      <w:pPr>
+        <w:pStyle w:val="ListParagraph"/>
+        <w:ind w:left="1440"/>
         <w:rPr>
           <w:i/>
         </w:rPr>
       </w:pPr>
       <w:r>
         <w:rPr>
+          <w:b/>
+        </w:rPr>
+        <w:t xml:space="preserve">See also: </w:t>
+      </w:r>
+      <w:r>
+        <w:rPr>
           <w:i/>
         </w:rPr>
-        <w:t xml:space="preserve">See: </w:t>
-      </w:r>
-      <w:proofErr w:type="spellStart"/>
-      <w:r>
+        <w:t>Opposing BOLD responses to reciprocated and unreciprocated altruism in putative reward pathways</w:t>
+      </w:r>
+    </w:p>
+    <w:p>
+      <w:pPr>
+        <w:pStyle w:val="ListParagraph"/>
+        <w:numPr>
+          <w:ilvl w:val="0"/>
+          <w:numId w:val="4"/>
+        </w:numPr>
+      </w:pPr>
+      <w:r>
+        <w:rPr>
+          <w:b/>
+        </w:rPr>
+        <w:t>vmPFC / rACC</w:t>
+      </w:r>
+    </w:p>
+    <w:p>
+      <w:pPr>
+        <w:pStyle w:val="ListParagraph"/>
+        <w:numPr>
+          <w:ilvl w:val="0"/>
+          <w:numId w:val="4"/>
+        </w:numPr>
+      </w:pPr>
+      <w:r>
+        <w:rPr>
+          <w:b/>
+        </w:rPr>
+        <w:lastRenderedPageBreak/>
+        <w:t>striatum / subgenual ACC</w:t>
+      </w:r>
+    </w:p>
+    <w:p>
+      <w:pPr>
+        <w:rPr>
+          <w:b/>
+        </w:rPr>
+      </w:pPr>
+    </w:p>
+    <w:p>
+      <w:pPr>
         <w:rPr>
           <w:i/>
         </w:rPr>
-        <w:t>Rilling</w:t>
-      </w:r>
-      <w:proofErr w:type="spellEnd"/>
+      </w:pPr>
       <w:r>
         <w:rPr>
           <w:i/>
         </w:rPr>
-        <w:t xml:space="preserve"> et al., 2004 – The neural correlates of theory of mind within interpersonal interactions. </w:t>
-      </w:r>
-    </w:p>
-    <w:p>
-      <w:pPr>
+        <w:t xml:space="preserve">Sanfey 2007 – Social Decision-Making: Insights from Game Theory and Neuroscience </w:t>
+      </w:r>
+      <w:r>
         <w:rPr>
           <w:i/>
         </w:rPr>
-      </w:pPr>
-    </w:p>
-    <w:p>
-      <w:pPr>
+        <w:t>(revie)</w:t>
+      </w:r>
+    </w:p>
+    <w:p>
+      <w:pPr>
+        <w:pStyle w:val="ListParagraph"/>
+        <w:numPr>
+          <w:ilvl w:val="0"/>
+          <w:numId w:val="5"/>
+        </w:numPr>
         <w:rPr>
           <w:i/>
         </w:rPr>
       </w:pPr>
-    </w:p>
-    <w:p>
-      <w:pPr>
-        <w:pStyle w:val="ListParagraph"/>
-        <w:numPr>
-          <w:ilvl w:val="0"/>
-          <w:numId w:val="3"/>
-        </w:numPr>
-        <w:rPr>
-          <w:b/>
-        </w:rPr>
-      </w:pPr>
-      <w:r>
-        <w:rPr>
-          <w:b/>
-        </w:rPr>
-        <w:t>Anterior Insula</w:t>
-      </w:r>
-      <w:r>
-        <w:t xml:space="preserve"> – unreciprocated cooperation</w:t>
-      </w:r>
-    </w:p>
-    <w:p>
-      <w:pPr>
-        <w:pStyle w:val="ListParagraph"/>
-        <w:numPr>
-          <w:ilvl w:val="0"/>
-          <w:numId w:val="3"/>
-        </w:numPr>
-        <w:rPr>
-          <w:b/>
-        </w:rPr>
-      </w:pPr>
-      <w:r>
-        <w:rPr>
-          <w:b/>
-        </w:rPr>
-        <w:t xml:space="preserve">Mid frontal gyrus (BA9) – </w:t>
-      </w:r>
-      <w:r>
-        <w:t>unreciprocated cooperation</w:t>
-      </w:r>
-    </w:p>
-    <w:p>
-      <w:pPr>
-        <w:pStyle w:val="ListParagraph"/>
-        <w:numPr>
-          <w:ilvl w:val="0"/>
-          <w:numId w:val="3"/>
-        </w:numPr>
-        <w:rPr>
-          <w:b/>
-        </w:rPr>
-      </w:pPr>
-      <w:r>
-        <w:rPr>
-          <w:b/>
-        </w:rPr>
-        <w:t xml:space="preserve">L </w:t>
-      </w:r>
-      <w:proofErr w:type="gramStart"/>
-      <w:r>
-        <w:rPr>
-          <w:b/>
-        </w:rPr>
-        <w:t>amygdala</w:t>
-      </w:r>
-      <w:r>
-        <w:rPr>
-          <w:b/>
-        </w:rPr>
-        <w:t xml:space="preserve"> </w:t>
-      </w:r>
-      <w:r>
-        <w:t xml:space="preserve"> --</w:t>
-      </w:r>
-      <w:proofErr w:type="gramEnd"/>
-      <w:r>
-        <w:t xml:space="preserve"> unreciprocated cooperation</w:t>
-      </w:r>
-    </w:p>
-    <w:p>
-      <w:pPr>
-        <w:pStyle w:val="ListParagraph"/>
-        <w:numPr>
-          <w:ilvl w:val="0"/>
-          <w:numId w:val="3"/>
-        </w:numPr>
-        <w:rPr>
-          <w:b/>
-        </w:rPr>
-      </w:pPr>
-      <w:r>
-        <w:rPr>
-          <w:b/>
-        </w:rPr>
-        <w:t>Lateral OFC (connectivity with insula)</w:t>
-      </w:r>
-      <w:r>
-        <w:t xml:space="preserve"> – unreciprocated cooperation CD outcome</w:t>
-      </w:r>
-    </w:p>
-    <w:p>
-      <w:pPr>
+      <w:r>
+        <w:rPr>
+          <w:b/>
+        </w:rPr>
+        <w:t>Striatum (NAcc, caudate, putamen)</w:t>
+      </w:r>
+    </w:p>
+    <w:p>
+      <w:pPr>
+        <w:pStyle w:val="ListParagraph"/>
+        <w:numPr>
+          <w:ilvl w:val="0"/>
+          <w:numId w:val="5"/>
+        </w:numPr>
         <w:rPr>
           <w:i/>
         </w:rPr>
       </w:pPr>
-      <w:proofErr w:type="spellStart"/>
+      <w:r>
+        <w:rPr>
+          <w:b/>
+        </w:rPr>
+        <w:t>DLPFC</w:t>
+      </w:r>
+      <w:r>
+        <w:rPr>
+          <w:b/>
+        </w:rPr>
+        <w:t xml:space="preserve"> – see also: </w:t>
+      </w:r>
+      <w:r>
+        <w:t>Soutschek et al., The importance of the lateral PFC for strategic decision making in the PD. 2015. [</w:t>
+      </w:r>
       <w:r>
         <w:rPr>
           <w:i/>
         </w:rPr>
-        <w:t>Rilling</w:t>
-      </w:r>
-      <w:proofErr w:type="spellEnd"/>
-      <w:r>
-        <w:rPr>
-          <w:i/>
-        </w:rPr>
-        <w:t xml:space="preserve"> et al., </w:t>
-      </w:r>
-      <w:r>
-        <w:rPr>
-          <w:i/>
-        </w:rPr>
-        <w:t>2008 – The neural correlates of the affective response to unreciprocated cooperation</w:t>
-      </w:r>
-    </w:p>
-    <w:p>
-      <w:pPr>
-        <w:pStyle w:val="ListParagraph"/>
-        <w:numPr>
-          <w:ilvl w:val="0"/>
-          <w:numId w:val="4"/>
-        </w:numPr>
-        <w:rPr>
-          <w:b/>
-        </w:rPr>
-      </w:pPr>
-      <w:r>
-        <w:rPr>
-          <w:b/>
-        </w:rPr>
-        <w:t xml:space="preserve">Increased Anterior Insula </w:t>
-      </w:r>
-      <w:r>
-        <w:rPr>
-          <w:b/>
-        </w:rPr>
-        <w:t xml:space="preserve">– </w:t>
-      </w:r>
-      <w:r>
-        <w:t>unreciprocated coop &gt; reciprocated coop</w:t>
-      </w:r>
-    </w:p>
-    <w:p>
-      <w:pPr>
-        <w:pStyle w:val="ListParagraph"/>
-        <w:numPr>
-          <w:ilvl w:val="0"/>
-          <w:numId w:val="4"/>
-        </w:numPr>
-        <w:rPr>
-          <w:b/>
-        </w:rPr>
-      </w:pPr>
-      <w:r>
-        <w:rPr>
-          <w:b/>
-        </w:rPr>
-        <w:t>Increased left hippocampus</w:t>
-      </w:r>
-      <w:r>
-        <w:rPr>
-          <w:b/>
-        </w:rPr>
-        <w:t xml:space="preserve"> – </w:t>
-      </w:r>
-      <w:r>
-        <w:t>unreciprocated coop &gt; reciprocated coop</w:t>
-      </w:r>
-    </w:p>
-    <w:p>
-      <w:pPr>
-        <w:pStyle w:val="ListParagraph"/>
-        <w:numPr>
-          <w:ilvl w:val="0"/>
-          <w:numId w:val="4"/>
-        </w:numPr>
-        <w:rPr>
-          <w:b/>
-        </w:rPr>
-      </w:pPr>
-      <w:r>
-        <w:rPr>
-          <w:b/>
-        </w:rPr>
-        <w:t>Increased left lingual gyrus</w:t>
-      </w:r>
-      <w:r>
-        <w:rPr>
-          <w:b/>
-        </w:rPr>
-        <w:t xml:space="preserve"> – </w:t>
-      </w:r>
-      <w:r>
-        <w:t>unreciprocated coop &gt; reciprocated coop</w:t>
-      </w:r>
-    </w:p>
-    <w:p>
-      <w:pPr>
-        <w:pStyle w:val="ListParagraph"/>
-        <w:numPr>
-          <w:ilvl w:val="0"/>
-          <w:numId w:val="4"/>
-        </w:numPr>
-        <w:rPr>
-          <w:b/>
-        </w:rPr>
-      </w:pPr>
-      <w:r>
-        <w:rPr>
-          <w:b/>
-        </w:rPr>
-        <w:t>Connectivity (</w:t>
-      </w:r>
-      <w:proofErr w:type="spellStart"/>
-      <w:r>
-        <w:rPr>
-          <w:b/>
-        </w:rPr>
-        <w:t>AntIns~LOFC</w:t>
-      </w:r>
-      <w:proofErr w:type="spellEnd"/>
-      <w:r>
-        <w:rPr>
-          <w:b/>
-        </w:rPr>
-        <w:t>)</w:t>
-      </w:r>
-      <w:r>
-        <w:t xml:space="preserve"> – predicts subsequent defection following unreciprocated cooperation. </w:t>
-      </w:r>
-    </w:p>
-    <w:p>
-      <w:pPr>
-        <w:pStyle w:val="ListParagraph"/>
-        <w:ind w:left="1440"/>
-        <w:rPr>
-          <w:i/>
-        </w:rPr>
-      </w:pPr>
-      <w:r>
-        <w:rPr>
-          <w:b/>
-        </w:rPr>
-        <w:t xml:space="preserve">See also: </w:t>
-      </w:r>
-      <w:r>
-        <w:rPr>
-          <w:i/>
-        </w:rPr>
-        <w:t>Opposing BOLD responses to reciprocated and unreciprocated altruism in putative reward pathways</w:t>
-      </w:r>
-    </w:p>
-    <w:p>
-      <w:pPr>
-        <w:pStyle w:val="ListParagraph"/>
-        <w:numPr>
-          <w:ilvl w:val="0"/>
-          <w:numId w:val="4"/>
-        </w:numPr>
-      </w:pPr>
-      <w:proofErr w:type="spellStart"/>
-      <w:r>
-        <w:rPr>
-          <w:b/>
-        </w:rPr>
-        <w:t>vmPFC</w:t>
-      </w:r>
-      <w:proofErr w:type="spellEnd"/>
-      <w:r>
-        <w:rPr>
-          <w:b/>
-        </w:rPr>
-        <w:t xml:space="preserve"> / </w:t>
-      </w:r>
-      <w:proofErr w:type="spellStart"/>
-      <w:r>
-        <w:rPr>
-          <w:b/>
-        </w:rPr>
-        <w:t>rACC</w:t>
-      </w:r>
-      <w:proofErr w:type="spellEnd"/>
-    </w:p>
-    <w:p>
-      <w:pPr>
-        <w:pStyle w:val="ListParagraph"/>
-        <w:numPr>
-          <w:ilvl w:val="0"/>
-          <w:numId w:val="4"/>
-        </w:numPr>
-      </w:pPr>
-      <w:r>
-        <w:rPr>
-          <w:b/>
-        </w:rPr>
-        <w:t xml:space="preserve">striatum / </w:t>
-      </w:r>
-      <w:proofErr w:type="spellStart"/>
-      <w:r>
-        <w:rPr>
-          <w:b/>
-        </w:rPr>
-        <w:t>subgenual</w:t>
-      </w:r>
-      <w:proofErr w:type="spellEnd"/>
-      <w:r>
-        <w:rPr>
-          <w:b/>
-        </w:rPr>
-        <w:t xml:space="preserve"> ACC</w:t>
-      </w:r>
-    </w:p>
-    <w:p>
-      <w:pPr>
-        <w:rPr>
-          <w:b/>
-        </w:rPr>
-      </w:pPr>
-    </w:p>
-    <w:p>
-      <w:pPr>
-        <w:rPr>
-          <w:i/>
-        </w:rPr>
-      </w:pPr>
-      <w:proofErr w:type="spellStart"/>
-      <w:r>
-        <w:rPr>
-          <w:i/>
-        </w:rPr>
-        <w:t>Sanfey</w:t>
-      </w:r>
-      <w:proofErr w:type="spellEnd"/>
-      <w:r>
-        <w:rPr>
-          <w:i/>
-        </w:rPr>
-        <w:t xml:space="preserve"> 2007 – Social Decision-Making: Insights from Game Theory and Neuroscience </w:t>
-      </w:r>
-      <w:r>
-        <w:rPr>
-          <w:i/>
-        </w:rPr>
-        <w:t>(</w:t>
-      </w:r>
-      <w:proofErr w:type="spellStart"/>
-      <w:r>
-        <w:rPr>
-          <w:i/>
-        </w:rPr>
-        <w:t>revie</w:t>
-      </w:r>
-      <w:proofErr w:type="spellEnd"/>
-      <w:r>
-        <w:rPr>
-          <w:i/>
-        </w:rPr>
-        <w:t>)</w:t>
-      </w:r>
-    </w:p>
-    <w:p>
-      <w:pPr>
-        <w:pStyle w:val="ListParagraph"/>
-        <w:numPr>
-          <w:ilvl w:val="0"/>
-          <w:numId w:val="5"/>
-        </w:numPr>
-        <w:rPr>
-          <w:i/>
-        </w:rPr>
-      </w:pPr>
-      <w:r>
-        <w:rPr>
-          <w:b/>
-        </w:rPr>
-        <w:t>Striatum (</w:t>
-      </w:r>
-      <w:proofErr w:type="spellStart"/>
-      <w:r>
-        <w:rPr>
-          <w:b/>
-        </w:rPr>
-        <w:t>NAcc</w:t>
-      </w:r>
-      <w:proofErr w:type="spellEnd"/>
-      <w:r>
-        <w:rPr>
-          <w:b/>
-        </w:rPr>
-        <w:t>, caudate, putamen)</w:t>
-      </w:r>
-    </w:p>
-    <w:p>
-      <w:pPr>
-        <w:pStyle w:val="ListParagraph"/>
-        <w:numPr>
-          <w:ilvl w:val="0"/>
-          <w:numId w:val="5"/>
-        </w:numPr>
-        <w:rPr>
-          <w:i/>
-        </w:rPr>
-      </w:pPr>
-      <w:r>
-        <w:rPr>
-          <w:b/>
-        </w:rPr>
-        <w:t>DLPFC</w:t>
-      </w:r>
-      <w:r>
-        <w:rPr>
-          <w:b/>
-        </w:rPr>
-        <w:t xml:space="preserve"> – see also: </w:t>
-      </w:r>
-      <w:proofErr w:type="spellStart"/>
-      <w:r>
-        <w:t>Soutschek</w:t>
-      </w:r>
-      <w:proofErr w:type="spellEnd"/>
-      <w:r>
-        <w:t xml:space="preserve"> et al., The importance of the lateral PFC for strategic decision making in the PD. 2015. [</w:t>
-      </w:r>
-      <w:r>
-        <w:rPr>
-          <w:i/>
-        </w:rPr>
         <w:t>TMS to DLPFC reduces cooperation following CD trials</w:t>
       </w:r>
-      <w:bookmarkStart w:id="0" w:name="_GoBack"/>
-      <w:bookmarkEnd w:id="0"/>
       <w:r>
         <w:t>]</w:t>
       </w:r>
@@ -1590,6 +1953,52 @@
     </w:sectPr>
   </w:body>
 </w:document>
+</file>
+
+<file path=word/comments.xml><?xml version="1.0" encoding="utf-8"?>
+<w:comments xmlns:wpc="http://schemas.microsoft.com/office/word/2010/wordprocessingCanvas" xmlns:cx="http://schemas.microsoft.com/office/drawing/2014/chartex" xmlns:mc="http://schemas.openxmlformats.org/markup-compatibility/2006" xmlns:o="urn:schemas-microsoft-com:office:office" xmlns:r="http://schemas.openxmlformats.org/officeDocument/2006/relationships" xmlns:m="http://schemas.openxmlformats.org/officeDocument/2006/math" xmlns:v="urn:schemas-microsoft-com:vml" xmlns:wp14="http://schemas.microsoft.com/office/word/2010/wordprocessingDrawing" xmlns:wp="http://schemas.openxmlformats.org/drawingml/2006/wordprocessingDrawing" xmlns:w10="urn:schemas-microsoft-com:office:word" xmlns:w="http://schemas.openxmlformats.org/wordprocessingml/2006/main" xmlns:w14="http://schemas.microsoft.com/office/word/2010/wordml" xmlns:w15="http://schemas.microsoft.com/office/word/2012/wordml" xmlns:w16se="http://schemas.microsoft.com/office/word/2015/wordml/symex" xmlns:wpg="http://schemas.microsoft.com/office/word/2010/wordprocessingGroup" xmlns:wpi="http://schemas.microsoft.com/office/word/2010/wordprocessingInk" xmlns:wne="http://schemas.microsoft.com/office/word/2006/wordml" xmlns:wps="http://schemas.microsoft.com/office/word/2010/wordprocessingShape" mc:Ignorable="w14 w15 w16se wp14">
+  <w:comment w:id="3" w:author="Adam Krause" w:date="2018-12-18T13:44:00Z" w:initials="AJK">
+    <w:p>
+      <w:pPr>
+        <w:pStyle w:val="CommentText"/>
+      </w:pPr>
+      <w:r>
+        <w:rPr>
+          <w:rStyle w:val="CommentReference"/>
+        </w:rPr>
+        <w:annotationRef/>
+      </w:r>
+      <w:r>
+        <w:t xml:space="preserve">At first, I was annoyed to be getting </w:t>
+      </w:r>
+      <w:r>
+        <w:t xml:space="preserve">strong </w:t>
+      </w:r>
+      <w:r>
+        <w:t xml:space="preserve">lingual, thinking it was simply visual word processing, but then I find this paper suggesting it also plays a role in attributing intentions to others: </w:t>
+      </w:r>
+      <w:r>
+        <w:br/>
+      </w:r>
+      <w:r>
+        <w:rPr>
+          <w:rFonts w:ascii="Arial" w:hAnsi="Arial" w:cs="Arial"/>
+          <w:color w:val="222222"/>
+          <w:sz w:val="19"/>
+          <w:szCs w:val="19"/>
+          <w:shd w:val="clear" w:color="auto" w:fill="EAF3FF"/>
+        </w:rPr>
+        <w:t>Brunet, E., Sarfati, Y., Hardy-Baylé, M.-C., &amp; Decety, J. (2000). A PET Investigation of the Attribution of Intentions with a Nonverbal Task. NeuroImage, 11(2), 157-166. doi: 10.1006/nimg.1999.0525</w:t>
+      </w:r>
+    </w:p>
+  </w:comment>
+</w:comments>
+</file>
+
+<file path=word/commentsExtended.xml><?xml version="1.0" encoding="utf-8"?>
+<w15:commentsEx xmlns:wpc="http://schemas.microsoft.com/office/word/2010/wordprocessingCanvas" xmlns:cx="http://schemas.microsoft.com/office/drawing/2014/chartex" xmlns:mc="http://schemas.openxmlformats.org/markup-compatibility/2006" xmlns:o="urn:schemas-microsoft-com:office:office" xmlns:r="http://schemas.openxmlformats.org/officeDocument/2006/relationships" xmlns:m="http://schemas.openxmlformats.org/officeDocument/2006/math" xmlns:v="urn:schemas-microsoft-com:vml" xmlns:wp14="http://schemas.microsoft.com/office/word/2010/wordprocessingDrawing" xmlns:wp="http://schemas.openxmlformats.org/drawingml/2006/wordprocessingDrawing" xmlns:w10="urn:schemas-microsoft-com:office:word" xmlns:w="http://schemas.openxmlformats.org/wordprocessingml/2006/main" xmlns:w14="http://schemas.microsoft.com/office/word/2010/wordml" xmlns:w15="http://schemas.microsoft.com/office/word/2012/wordml" xmlns:w16se="http://schemas.microsoft.com/office/word/2015/wordml/symex" xmlns:wpg="http://schemas.microsoft.com/office/word/2010/wordprocessingGroup" xmlns:wpi="http://schemas.microsoft.com/office/word/2010/wordprocessingInk" xmlns:wne="http://schemas.microsoft.com/office/word/2006/wordml" xmlns:wps="http://schemas.microsoft.com/office/word/2010/wordprocessingShape" mc:Ignorable="w14 w15 w16se wp14">
+  <w15:commentEx w15:paraId="2634288E" w15:done="0"/>
+</w15:commentsEx>
 </file>
 
 <file path=word/numbering.xml><?xml version="1.0" encoding="utf-8"?>
@@ -2175,6 +2584,14 @@
     <w:abstractNumId w:val="2"/>
   </w:num>
 </w:numbering>
+</file>
+
+<file path=word/people.xml><?xml version="1.0" encoding="utf-8"?>
+<w15:people xmlns:wpc="http://schemas.microsoft.com/office/word/2010/wordprocessingCanvas" xmlns:cx="http://schemas.microsoft.com/office/drawing/2014/chartex" xmlns:mc="http://schemas.openxmlformats.org/markup-compatibility/2006" xmlns:o="urn:schemas-microsoft-com:office:office" xmlns:r="http://schemas.openxmlformats.org/officeDocument/2006/relationships" xmlns:m="http://schemas.openxmlformats.org/officeDocument/2006/math" xmlns:v="urn:schemas-microsoft-com:vml" xmlns:wp14="http://schemas.microsoft.com/office/word/2010/wordprocessingDrawing" xmlns:wp="http://schemas.openxmlformats.org/drawingml/2006/wordprocessingDrawing" xmlns:w10="urn:schemas-microsoft-com:office:word" xmlns:w="http://schemas.openxmlformats.org/wordprocessingml/2006/main" xmlns:w14="http://schemas.microsoft.com/office/word/2010/wordml" xmlns:w15="http://schemas.microsoft.com/office/word/2012/wordml" xmlns:w16se="http://schemas.microsoft.com/office/word/2015/wordml/symex" xmlns:wpg="http://schemas.microsoft.com/office/word/2010/wordprocessingGroup" xmlns:wpi="http://schemas.microsoft.com/office/word/2010/wordprocessingInk" xmlns:wne="http://schemas.microsoft.com/office/word/2006/wordml" xmlns:wps="http://schemas.microsoft.com/office/word/2010/wordprocessingShape" mc:Ignorable="w14 w15 w16se wp14">
+  <w15:person w15:author="Adam Krause">
+    <w15:presenceInfo w15:providerId="None" w15:userId="Adam Krause "/>
+  </w15:person>
+</w15:people>
 </file>
 
 <file path=word/styles.xml><?xml version="1.0" encoding="utf-8"?>
@@ -2570,6 +2987,7 @@
   <w:style w:type="paragraph" w:default="1" w:styleId="Normal">
     <w:name w:val="Normal"/>
     <w:qFormat/>
+    <w:rsid w:val="00C62C00"/>
   </w:style>
   <w:style w:type="character" w:default="1" w:styleId="DefaultParagraphFont">
     <w:name w:val="Default Paragraph Font"/>
@@ -2608,6 +3026,104 @@
       <w:ind w:left="720"/>
       <w:contextualSpacing/>
     </w:pPr>
+  </w:style>
+  <w:style w:type="character" w:styleId="CommentReference">
+    <w:name w:val="annotation reference"/>
+    <w:basedOn w:val="DefaultParagraphFont"/>
+    <w:uiPriority w:val="99"/>
+    <w:semiHidden/>
+    <w:unhideWhenUsed/>
+    <w:rsid w:val="0061501D"/>
+    <w:rPr>
+      <w:sz w:val="16"/>
+      <w:szCs w:val="16"/>
+    </w:rPr>
+  </w:style>
+  <w:style w:type="paragraph" w:styleId="CommentText">
+    <w:name w:val="annotation text"/>
+    <w:basedOn w:val="Normal"/>
+    <w:link w:val="CommentTextChar"/>
+    <w:uiPriority w:val="99"/>
+    <w:semiHidden/>
+    <w:unhideWhenUsed/>
+    <w:rsid w:val="0061501D"/>
+    <w:pPr>
+      <w:spacing w:line="240" w:lineRule="auto"/>
+    </w:pPr>
+    <w:rPr>
+      <w:sz w:val="20"/>
+      <w:szCs w:val="20"/>
+    </w:rPr>
+  </w:style>
+  <w:style w:type="character" w:customStyle="1" w:styleId="CommentTextChar">
+    <w:name w:val="Comment Text Char"/>
+    <w:basedOn w:val="DefaultParagraphFont"/>
+    <w:link w:val="CommentText"/>
+    <w:uiPriority w:val="99"/>
+    <w:semiHidden/>
+    <w:rsid w:val="0061501D"/>
+    <w:rPr>
+      <w:sz w:val="20"/>
+      <w:szCs w:val="20"/>
+    </w:rPr>
+  </w:style>
+  <w:style w:type="paragraph" w:styleId="CommentSubject">
+    <w:name w:val="annotation subject"/>
+    <w:basedOn w:val="CommentText"/>
+    <w:next w:val="CommentText"/>
+    <w:link w:val="CommentSubjectChar"/>
+    <w:uiPriority w:val="99"/>
+    <w:semiHidden/>
+    <w:unhideWhenUsed/>
+    <w:rsid w:val="0061501D"/>
+    <w:rPr>
+      <w:b/>
+      <w:bCs/>
+    </w:rPr>
+  </w:style>
+  <w:style w:type="character" w:customStyle="1" w:styleId="CommentSubjectChar">
+    <w:name w:val="Comment Subject Char"/>
+    <w:basedOn w:val="CommentTextChar"/>
+    <w:link w:val="CommentSubject"/>
+    <w:uiPriority w:val="99"/>
+    <w:semiHidden/>
+    <w:rsid w:val="0061501D"/>
+    <w:rPr>
+      <w:b/>
+      <w:bCs/>
+      <w:sz w:val="20"/>
+      <w:szCs w:val="20"/>
+    </w:rPr>
+  </w:style>
+  <w:style w:type="paragraph" w:styleId="BalloonText">
+    <w:name w:val="Balloon Text"/>
+    <w:basedOn w:val="Normal"/>
+    <w:link w:val="BalloonTextChar"/>
+    <w:uiPriority w:val="99"/>
+    <w:semiHidden/>
+    <w:unhideWhenUsed/>
+    <w:rsid w:val="0061501D"/>
+    <w:pPr>
+      <w:spacing w:after="0" w:line="240" w:lineRule="auto"/>
+    </w:pPr>
+    <w:rPr>
+      <w:rFonts w:ascii="Segoe UI" w:hAnsi="Segoe UI" w:cs="Segoe UI"/>
+      <w:sz w:val="18"/>
+      <w:szCs w:val="18"/>
+    </w:rPr>
+  </w:style>
+  <w:style w:type="character" w:customStyle="1" w:styleId="BalloonTextChar">
+    <w:name w:val="Balloon Text Char"/>
+    <w:basedOn w:val="DefaultParagraphFont"/>
+    <w:link w:val="BalloonText"/>
+    <w:uiPriority w:val="99"/>
+    <w:semiHidden/>
+    <w:rsid w:val="0061501D"/>
+    <w:rPr>
+      <w:rFonts w:ascii="Segoe UI" w:hAnsi="Segoe UI" w:cs="Segoe UI"/>
+      <w:sz w:val="18"/>
+      <w:szCs w:val="18"/>
+    </w:rPr>
   </w:style>
 </w:styles>
 </file>

</xml_diff>